<commit_message>
Newstopia - Inception document uitgebreid
</commit_message>
<xml_diff>
--- a/documents/Newstopia - Inception.docx
+++ b/documents/Newstopia - Inception.docx
@@ -22,11 +22,23 @@
       <w:r>
         <w:t>Groepsleider</w:t>
       </w:r>
+      <w:r>
+        <w:t xml:space="preserve"> en projectnaam</w:t>
+      </w:r>
     </w:p>
     <w:p>
       <w:r>
+        <w:t xml:space="preserve">Groepsleider: </w:t>
+      </w:r>
+      <w:r>
         <w:t>Lode Lesage</w:t>
       </w:r>
+      <w:r>
+        <w:br/>
+        <w:t>Projectnaam: Newstopia</w:t>
+      </w:r>
+      <w:bookmarkStart w:id="0" w:name="_GoBack"/>
+      <w:bookmarkEnd w:id="0"/>
     </w:p>
     <w:p>
       <w:pPr>
@@ -110,12 +122,7 @@
         <w:t xml:space="preserve"> website te bezoeken.</w:t>
       </w:r>
       <w:r>
-        <w:t xml:space="preserve"> Omdat het nieuws van </w:t>
-      </w:r>
-      <w:bookmarkStart w:id="0" w:name="_GoBack"/>
-      <w:bookmarkEnd w:id="0"/>
-      <w:r>
-        <w:t>overal komt en op geen enkele</w:t>
+        <w:t xml:space="preserve"> Omdat het nieuws van overal komt en op geen enkele</w:t>
       </w:r>
       <w:r>
         <w:t xml:space="preserve"> manier gelimiteerd wordt is ons</w:t>

</xml_diff>